<commit_message>
Modification DOC et ajout appel API
modification dans le document Projet et Pré-Requis.
Ajout de l'appel de l'API et de l'écriture des résultats dans console
</commit_message>
<xml_diff>
--- a/Projet et Pré-Requis.docx
+++ b/Projet et Pré-Requis.docx
@@ -134,11 +134,13 @@
           <w:sz w:val="28"/>
           <w:szCs w:val="28"/>
           <w:bdr w:val="none" w:sz="0" w:space="0" w:color="auto" w:frame="1"/>
+          <w:lang w:val="en-CA"/>
         </w:rPr>
       </w:pPr>
       <w:r>
         <w:rPr>
           <w:rStyle w:val="Titre3Car"/>
+          <w:lang w:val="en-CA"/>
         </w:rPr>
         <w:t>Node</w:t>
       </w:r>
@@ -146,6 +148,7 @@
         <w:rPr>
           <w:sz w:val="28"/>
           <w:szCs w:val="28"/>
+          <w:lang w:val="en-CA"/>
         </w:rPr>
         <w:br/>
       </w:r>
@@ -154,6 +157,7 @@
           <w:sz w:val="28"/>
           <w:szCs w:val="28"/>
           <w:bdr w:val="none" w:sz="0" w:space="0" w:color="auto" w:frame="1"/>
+          <w:lang w:val="en-CA"/>
         </w:rPr>
         <w:t>v 19.13.0</w:t>
       </w:r>
@@ -165,12 +169,14 @@
         <w:textAlignment w:val="baseline"/>
         <w:rPr>
           <w:rStyle w:val="Titre3Car"/>
+          <w:lang w:val="en-CA"/>
         </w:rPr>
       </w:pPr>
       <w:proofErr w:type="spellStart"/>
       <w:r>
         <w:rPr>
           <w:rStyle w:val="Titre3Car"/>
+          <w:lang w:val="en-CA"/>
         </w:rPr>
         <w:t>Npm</w:t>
       </w:r>
@@ -185,23 +191,17 @@
           <w:sz w:val="28"/>
           <w:szCs w:val="28"/>
           <w:bdr w:val="none" w:sz="0" w:space="0" w:color="auto" w:frame="1"/>
-        </w:rPr>
-      </w:pPr>
-      <w:r>
-        <w:rPr>
-          <w:sz w:val="28"/>
-          <w:szCs w:val="28"/>
-          <w:bdr w:val="none" w:sz="0" w:space="0" w:color="auto" w:frame="1"/>
-        </w:rPr>
-        <w:t>v</w:t>
-      </w:r>
-      <w:r>
-        <w:rPr>
-          <w:sz w:val="28"/>
-          <w:szCs w:val="28"/>
-          <w:bdr w:val="none" w:sz="0" w:space="0" w:color="auto" w:frame="1"/>
-        </w:rPr>
-        <w:t xml:space="preserve"> 8.1.0</w:t>
+          <w:lang w:val="en-CA"/>
+        </w:rPr>
+      </w:pPr>
+      <w:r>
+        <w:rPr>
+          <w:sz w:val="28"/>
+          <w:szCs w:val="28"/>
+          <w:bdr w:val="none" w:sz="0" w:space="0" w:color="auto" w:frame="1"/>
+          <w:lang w:val="en-CA"/>
+        </w:rPr>
+        <w:t>v 8.1.0</w:t>
       </w:r>
     </w:p>
     <w:p>
@@ -211,12 +211,14 @@
         <w:textAlignment w:val="baseline"/>
         <w:rPr>
           <w:rStyle w:val="Titre3Car"/>
+          <w:lang w:val="en-CA"/>
         </w:rPr>
       </w:pPr>
       <w:proofErr w:type="spellStart"/>
       <w:r>
         <w:rPr>
           <w:rStyle w:val="Titre3Car"/>
+          <w:lang w:val="en-CA"/>
         </w:rPr>
         <w:t>Tsc</w:t>
       </w:r>
@@ -231,13 +233,15 @@
           <w:sz w:val="28"/>
           <w:szCs w:val="28"/>
           <w:bdr w:val="none" w:sz="0" w:space="0" w:color="auto" w:frame="1"/>
-        </w:rPr>
-      </w:pPr>
-      <w:r>
-        <w:rPr>
-          <w:sz w:val="28"/>
-          <w:szCs w:val="28"/>
-          <w:bdr w:val="none" w:sz="0" w:space="0" w:color="auto" w:frame="1"/>
+          <w:lang w:val="en-CA"/>
+        </w:rPr>
+      </w:pPr>
+      <w:r>
+        <w:rPr>
+          <w:sz w:val="28"/>
+          <w:szCs w:val="28"/>
+          <w:bdr w:val="none" w:sz="0" w:space="0" w:color="auto" w:frame="1"/>
+          <w:lang w:val="en-CA"/>
         </w:rPr>
         <w:t>v 4.4.4</w:t>
       </w:r>
@@ -370,6 +374,7 @@
         <w:rPr>
           <w:sz w:val="28"/>
           <w:szCs w:val="28"/>
+          <w:bdr w:val="none" w:sz="0" w:space="0" w:color="auto" w:frame="1"/>
         </w:rPr>
       </w:pPr>
       <w:r>
@@ -391,7 +396,31 @@
           <w:szCs w:val="28"/>
           <w:bdr w:val="none" w:sz="0" w:space="0" w:color="auto" w:frame="1"/>
         </w:rPr>
-        <w:t>J’ai réussi à afficher les bateaux de la liste correspondant à la recherche. J’ai aussi réussi à afficher les différentes mesures de ce même bateau.</w:t>
+        <w:t xml:space="preserve">J’ai réussi à afficher les bateaux de la liste correspondant à la recherche. </w:t>
+      </w:r>
+      <w:r>
+        <w:rPr>
+          <w:sz w:val="28"/>
+          <w:szCs w:val="28"/>
+          <w:bdr w:val="none" w:sz="0" w:space="0" w:color="auto" w:frame="1"/>
+        </w:rPr>
+        <w:t>Puis,</w:t>
+      </w:r>
+      <w:r>
+        <w:rPr>
+          <w:sz w:val="28"/>
+          <w:szCs w:val="28"/>
+          <w:bdr w:val="none" w:sz="0" w:space="0" w:color="auto" w:frame="1"/>
+        </w:rPr>
+        <w:t xml:space="preserve"> à afficher les différentes mesures de ce même bateau.</w:t>
+      </w:r>
+      <w:r>
+        <w:rPr>
+          <w:sz w:val="28"/>
+          <w:szCs w:val="28"/>
+          <w:bdr w:val="none" w:sz="0" w:space="0" w:color="auto" w:frame="1"/>
+        </w:rPr>
+        <w:t xml:space="preserve"> J’ai aussi réussi à passer les informations du bateau sous forme de table vers le troisième composant.</w:t>
       </w:r>
     </w:p>
     <w:p>
@@ -406,24 +435,27 @@
       </w:pPr>
       <w:r>
         <w:rPr>
-          <w:rStyle w:val="Titre3Car"/>
-        </w:rPr>
-        <w:t>Ce qu’il reste à faire</w:t>
-      </w:r>
-      <w:r>
-        <w:rPr>
-          <w:sz w:val="28"/>
-          <w:szCs w:val="28"/>
-        </w:rPr>
-        <w:br/>
-      </w:r>
-      <w:r>
-        <w:rPr>
-          <w:sz w:val="28"/>
-          <w:szCs w:val="28"/>
-          <w:bdr w:val="none" w:sz="0" w:space="0" w:color="auto" w:frame="1"/>
-        </w:rPr>
-        <w:t>Réussir à passer les informations du bateau pour pouvoir passer un appel à l’API contenant les accessoires et prix. Puis, afficher à l’écran les informations reçues de cet API. Je réussi à transmettre certaine information, mais pas à les remettre à zéro, ce qui pose un problème si je veux faire l’appel vers l’API.</w:t>
+          <w:sz w:val="28"/>
+          <w:szCs w:val="28"/>
+          <w:bdr w:val="none" w:sz="0" w:space="0" w:color="auto" w:frame="1"/>
+        </w:rPr>
+        <w:t xml:space="preserve">Le dernier API est </w:t>
+      </w:r>
+      <w:r>
+        <w:rPr>
+          <w:sz w:val="28"/>
+          <w:szCs w:val="28"/>
+          <w:bdr w:val="none" w:sz="0" w:space="0" w:color="auto" w:frame="1"/>
+        </w:rPr>
+        <w:t>appelée</w:t>
+      </w:r>
+      <w:r>
+        <w:rPr>
+          <w:sz w:val="28"/>
+          <w:szCs w:val="28"/>
+          <w:bdr w:val="none" w:sz="0" w:space="0" w:color="auto" w:frame="1"/>
+        </w:rPr>
+        <w:t xml:space="preserve"> et les informations afficher dans le console log.</w:t>
       </w:r>
     </w:p>
     <w:p>
@@ -440,6 +472,46 @@
         <w:rPr>
           <w:rStyle w:val="Titre3Car"/>
         </w:rPr>
+        <w:t>Ce qu’il reste à faire</w:t>
+      </w:r>
+      <w:r>
+        <w:rPr>
+          <w:sz w:val="28"/>
+          <w:szCs w:val="28"/>
+        </w:rPr>
+        <w:br/>
+      </w:r>
+      <w:r>
+        <w:rPr>
+          <w:sz w:val="28"/>
+          <w:szCs w:val="28"/>
+          <w:bdr w:val="none" w:sz="0" w:space="0" w:color="auto" w:frame="1"/>
+        </w:rPr>
+        <w:t xml:space="preserve">Il me reste à </w:t>
+      </w:r>
+      <w:r>
+        <w:rPr>
+          <w:sz w:val="28"/>
+          <w:szCs w:val="28"/>
+          <w:bdr w:val="none" w:sz="0" w:space="0" w:color="auto" w:frame="1"/>
+        </w:rPr>
+        <w:t>afficher à l’écran les informations reçues de cet API.</w:t>
+      </w:r>
+    </w:p>
+    <w:p>
+      <w:pPr>
+        <w:pStyle w:val="NormalWeb"/>
+        <w:spacing w:before="0" w:beforeAutospacing="0" w:after="0" w:afterAutospacing="0"/>
+        <w:textAlignment w:val="baseline"/>
+        <w:rPr>
+          <w:sz w:val="28"/>
+          <w:szCs w:val="28"/>
+        </w:rPr>
+      </w:pPr>
+      <w:r>
+        <w:rPr>
+          <w:rStyle w:val="Titre3Car"/>
+        </w:rPr>
         <w:t>Échéancier</w:t>
       </w:r>
       <w:r>
@@ -455,7 +527,23 @@
           <w:szCs w:val="28"/>
           <w:bdr w:val="none" w:sz="0" w:space="0" w:color="auto" w:frame="1"/>
         </w:rPr>
-        <w:t xml:space="preserve">J’avais juger qu’il me restait 9h de travail à mettre sur mon projet. Avoir </w:t>
+        <w:t xml:space="preserve">J’avais </w:t>
+      </w:r>
+      <w:r>
+        <w:rPr>
+          <w:sz w:val="28"/>
+          <w:szCs w:val="28"/>
+          <w:bdr w:val="none" w:sz="0" w:space="0" w:color="auto" w:frame="1"/>
+        </w:rPr>
+        <w:t>jugé</w:t>
+      </w:r>
+      <w:r>
+        <w:rPr>
+          <w:sz w:val="28"/>
+          <w:szCs w:val="28"/>
+          <w:bdr w:val="none" w:sz="0" w:space="0" w:color="auto" w:frame="1"/>
+        </w:rPr>
+        <w:t xml:space="preserve"> qu’il me restait 9h de travail à mettre sur mon projet. Avoir </w:t>
       </w:r>
       <w:r>
         <w:rPr>

</xml_diff>